<commit_message>
file restructure and graphs
</commit_message>
<xml_diff>
--- a/docs/progress report/COP5522 Progress Report.docx
+++ b/docs/progress report/COP5522 Progress Report.docx
@@ -476,7 +476,21 @@
         <w:rPr>
           <w:rFonts w:ascii="Times New Roman" w:hAnsi="Times New Roman" w:cs="Times New Roman"/>
         </w:rPr>
-        <w:t xml:space="preserve"> is phase and r is amplitude.</w:t>
+        <w:t xml:space="preserve"> is phase and r </w:t>
+      </w:r>
+      <w:proofErr w:type="gramStart"/>
+      <w:r>
+        <w:rPr>
+          <w:rFonts w:ascii="Times New Roman" w:hAnsi="Times New Roman" w:cs="Times New Roman"/>
+        </w:rPr>
+        <w:t>is</w:t>
+      </w:r>
+      <w:proofErr w:type="gramEnd"/>
+      <w:r>
+        <w:rPr>
+          <w:rFonts w:ascii="Times New Roman" w:hAnsi="Times New Roman" w:cs="Times New Roman"/>
+        </w:rPr>
+        <w:t xml:space="preserve"> amplitude.</w:t>
       </w:r>
       <w:r>
         <w:rPr>
@@ -669,7 +683,27 @@
                 <w:bCs/>
                 <w:color w:val="FFFFFF"/>
               </w:rPr>
-              <w:t>Recursion Time (ms)</w:t>
+              <w:t>Recursion Time (</w:t>
+            </w:r>
+            <w:proofErr w:type="spellStart"/>
+            <w:r>
+              <w:rPr>
+                <w:rFonts w:ascii="Calibri" w:eastAsia="Times New Roman" w:hAnsi="Calibri" w:cs="Calibri"/>
+                <w:b/>
+                <w:bCs/>
+                <w:color w:val="FFFFFF"/>
+              </w:rPr>
+              <w:t>ms</w:t>
+            </w:r>
+            <w:proofErr w:type="spellEnd"/>
+            <w:r>
+              <w:rPr>
+                <w:rFonts w:ascii="Calibri" w:eastAsia="Times New Roman" w:hAnsi="Calibri" w:cs="Calibri"/>
+                <w:b/>
+                <w:bCs/>
+                <w:color w:val="FFFFFF"/>
+              </w:rPr>
+              <w:t>)</w:t>
             </w:r>
           </w:p>
         </w:tc>
@@ -705,7 +739,27 @@
                 <w:bCs/>
                 <w:color w:val="FFFFFF"/>
               </w:rPr>
-              <w:t>Iterative Time (ms)</w:t>
+              <w:t>Iterative Time (</w:t>
+            </w:r>
+            <w:proofErr w:type="spellStart"/>
+            <w:r>
+              <w:rPr>
+                <w:rFonts w:ascii="Calibri" w:eastAsia="Times New Roman" w:hAnsi="Calibri" w:cs="Calibri"/>
+                <w:b/>
+                <w:bCs/>
+                <w:color w:val="FFFFFF"/>
+              </w:rPr>
+              <w:t>ms</w:t>
+            </w:r>
+            <w:proofErr w:type="spellEnd"/>
+            <w:r>
+              <w:rPr>
+                <w:rFonts w:ascii="Calibri" w:eastAsia="Times New Roman" w:hAnsi="Calibri" w:cs="Calibri"/>
+                <w:b/>
+                <w:bCs/>
+                <w:color w:val="FFFFFF"/>
+              </w:rPr>
+              <w:t>)</w:t>
             </w:r>
           </w:p>
         </w:tc>
@@ -1787,13 +1841,13 @@
         <mc:AlternateContent>
           <mc:Choice Requires="wps">
             <w:drawing>
-              <wp:anchor distT="45720" distB="45720" distL="114300" distR="114300" simplePos="0" relativeHeight="251659264" behindDoc="0" locked="0" layoutInCell="1" allowOverlap="1" wp14:anchorId="29C74E55" wp14:editId="4B37BC57">
+              <wp:anchor distT="45720" distB="45720" distL="114300" distR="114300" simplePos="0" relativeHeight="251659264" behindDoc="0" locked="0" layoutInCell="1" allowOverlap="1" wp14:anchorId="29C74E55" wp14:editId="4BC3679E">
                 <wp:simplePos x="0" y="0"/>
                 <wp:positionH relativeFrom="margin">
-                  <wp:align>center</wp:align>
+                  <wp:posOffset>1747624</wp:posOffset>
                 </wp:positionH>
                 <wp:positionV relativeFrom="paragraph">
-                  <wp:posOffset>1682561</wp:posOffset>
+                  <wp:posOffset>1702586</wp:posOffset>
                 </wp:positionV>
                 <wp:extent cx="2756535" cy="282575"/>
                 <wp:effectExtent l="0" t="0" r="5715" b="3175"/>
@@ -1829,7 +1883,19 @@
                       <wps:txbx>
                         <w:txbxContent>
                           <w:p>
+                            <w:pPr>
+                              <w:rPr>
+                                <w:rFonts w:ascii="Times New Roman" w:hAnsi="Times New Roman" w:cs="Times New Roman"/>
+                                <w:sz w:val="20"/>
+                                <w:szCs w:val="20"/>
+                              </w:rPr>
+                            </w:pPr>
                             <w:r>
+                              <w:rPr>
+                                <w:rFonts w:ascii="Times New Roman" w:hAnsi="Times New Roman" w:cs="Times New Roman"/>
+                                <w:sz w:val="20"/>
+                                <w:szCs w:val="20"/>
+                              </w:rPr>
                               <w:t xml:space="preserve">Figure 1: Recursive vs. Iterative Performance </w:t>
                             </w:r>
                           </w:p>
@@ -1856,11 +1922,23 @@
                 <v:stroke joinstyle="miter"/>
                 <v:path gradientshapeok="t" o:connecttype="rect"/>
               </v:shapetype>
-              <v:shape id="Text Box 2" o:spid="_x0000_s1026" type="#_x0000_t202" style="position:absolute;left:0;text-align:left;margin-left:0;margin-top:132.5pt;width:217.05pt;height:22.25pt;z-index:251659264;visibility:visible;mso-wrap-style:square;mso-width-percent:0;mso-height-percent:0;mso-wrap-distance-left:9pt;mso-wrap-distance-top:3.6pt;mso-wrap-distance-right:9pt;mso-wrap-distance-bottom:3.6pt;mso-position-horizontal:center;mso-position-horizontal-relative:margin;mso-position-vertical:absolute;mso-position-vertical-relative:text;mso-width-percent:0;mso-height-percent:0;mso-width-relative:margin;mso-height-relative:margin;v-text-anchor:top" o:gfxdata="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" stroked="f">
+              <v:shape id="Text Box 2" o:spid="_x0000_s1026" type="#_x0000_t202" style="position:absolute;left:0;text-align:left;margin-left:137.6pt;margin-top:134.05pt;width:217.05pt;height:22.25pt;z-index:251659264;visibility:visible;mso-wrap-style:square;mso-width-percent:0;mso-height-percent:0;mso-wrap-distance-left:9pt;mso-wrap-distance-top:3.6pt;mso-wrap-distance-right:9pt;mso-wrap-distance-bottom:3.6pt;mso-position-horizontal:absolute;mso-position-horizontal-relative:margin;mso-position-vertical:absolute;mso-position-vertical-relative:text;mso-width-percent:0;mso-height-percent:0;mso-width-relative:margin;mso-height-relative:margin;v-text-anchor:top" o:gfxdata="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" stroked="f">
                 <v:textbox>
                   <w:txbxContent>
                     <w:p>
+                      <w:pPr>
+                        <w:rPr>
+                          <w:rFonts w:ascii="Times New Roman" w:hAnsi="Times New Roman" w:cs="Times New Roman"/>
+                          <w:sz w:val="20"/>
+                          <w:szCs w:val="20"/>
+                        </w:rPr>
+                      </w:pPr>
                       <w:r>
+                        <w:rPr>
+                          <w:rFonts w:ascii="Times New Roman" w:hAnsi="Times New Roman" w:cs="Times New Roman"/>
+                          <w:sz w:val="20"/>
+                          <w:szCs w:val="20"/>
+                        </w:rPr>
                         <w:t xml:space="preserve">Figure 1: Recursive vs. Iterative Performance </w:t>
                       </w:r>
                     </w:p>

</xml_diff>